<commit_message>
pom.xml for M1 - hopefully it works now
</commit_message>
<xml_diff>
--- a/Uživatelská příručka k Zapomnění.docx
+++ b/Uživatelská příručka k Zapomnění.docx
@@ -458,7 +458,27 @@
       </w:r>
       <w:proofErr w:type="spellEnd"/>
       <w:r>
-        <w:t xml:space="preserve">. Podmínkou na spuštění je stažená Java 17, ať už JRE anebo JDK. Doporučuji stáhnout z </w:t>
+        <w:t xml:space="preserve">. Podmínkou na spuštění je stažená </w:t>
+      </w:r>
+      <w:r>
+        <w:rPr>
+          <w:b/>
+          <w:bCs/>
+        </w:rPr>
+        <w:t>Java 17</w:t>
+      </w:r>
+      <w:r>
+        <w:t xml:space="preserve"> </w:t>
+      </w:r>
+      <w:r>
+        <w:rPr>
+          <w:b/>
+          <w:bCs/>
+        </w:rPr>
+        <w:t>nebo vyšší</w:t>
+      </w:r>
+      <w:r>
+        <w:t xml:space="preserve">, ať už JRE anebo JDK. Doporučuji stáhnout z </w:t>
       </w:r>
       <w:hyperlink r:id="rId6" w:history="1">
         <w:proofErr w:type="spellStart"/>
@@ -522,6 +542,24 @@
           <w:szCs w:val="30"/>
         </w:rPr>
         <w:t>Spuštění hry – textové rozhraní:</w:t>
+      </w:r>
+    </w:p>
+    <w:p>
+      <w:pPr>
+        <w:ind w:left="360"/>
+      </w:pPr>
+      <w:r>
+        <w:t xml:space="preserve">Je nutné mít nainstalovanou </w:t>
+      </w:r>
+      <w:r>
+        <w:rPr>
+          <w:b/>
+          <w:bCs/>
+        </w:rPr>
+        <w:t xml:space="preserve">Javu 17 nebo vyšší </w:t>
+      </w:r>
+      <w:r>
+        <w:t>pro spuštění</w:t>
       </w:r>
     </w:p>
     <w:p>

</xml_diff>

<commit_message>
M1 prostě nefunguje - omit M1 commits
</commit_message>
<xml_diff>
--- a/Uživatelská příručka k Zapomnění.docx
+++ b/Uživatelská příručka k Zapomnění.docx
@@ -600,6 +600,34 @@
       <w:proofErr w:type="spellEnd"/>
       <w:r>
         <w:t xml:space="preserve"> +x &lt;cesta k souboru&gt;“</w:t>
+      </w:r>
+    </w:p>
+    <w:p/>
+    <w:p>
+      <w:pPr>
+        <w:rPr>
+          <w:b/>
+          <w:bCs/>
+          <w:sz w:val="30"/>
+          <w:szCs w:val="30"/>
+        </w:rPr>
+      </w:pPr>
+      <w:r>
+        <w:rPr>
+          <w:b/>
+          <w:bCs/>
+          <w:sz w:val="30"/>
+          <w:szCs w:val="30"/>
+        </w:rPr>
+        <w:t>Upozornění:</w:t>
+      </w:r>
+    </w:p>
+    <w:p>
+      <w:pPr>
+        <w:ind w:left="360"/>
+      </w:pPr>
+      <w:r>
+        <w:t>Hra není dostupná na Apple M1 noteboocích.</w:t>
       </w:r>
     </w:p>
     <w:sectPr>

</xml_diff>